<commit_message>
Add and fix doc fillings, sending
</commit_message>
<xml_diff>
--- a/app/doc/Decision_1.docx
+++ b/app/doc/Decision_1.docx
@@ -19,28 +19,19 @@
           <w:sz w:val="24"/>
           <w:szCs w:val="24"/>
           <w:shd w:fill="auto" w:val="clear"/>
+          <w:lang w:val="ru-RU"/>
+        </w:rPr>
+        <w:t xml:space="preserve">Жилищный кооператив: </w:t>
+      </w:r>
+      <w:r>
+        <w:rPr>
+          <w:rFonts w:eastAsia="Times New Roman" w:cs="Times New Roman" w:ascii="Times New Roman" w:hAnsi="Times New Roman"/>
+          <w:sz w:val="24"/>
+          <w:szCs w:val="24"/>
+          <w:shd w:fill="auto" w:val="clear"/>
           <w:lang w:val="en-US"/>
         </w:rPr>
         <w:t>{{cooperative_name}}</w:t>
-      </w:r>
-      <w:r>
-        <w:rPr>
-          <w:rFonts w:eastAsia="Times New Roman" w:cs="Times New Roman" w:ascii="Times New Roman" w:hAnsi="Times New Roman"/>
-          <w:sz w:val="24"/>
-          <w:szCs w:val="24"/>
-          <w:shd w:fill="auto" w:val="clear"/>
-        </w:rPr>
-        <w:t xml:space="preserve">, </w:t>
-      </w:r>
-      <w:r>
-        <w:rPr>
-          <w:rFonts w:eastAsia="Times New Roman" w:cs="Times New Roman" w:ascii="Times New Roman" w:hAnsi="Times New Roman"/>
-          <w:sz w:val="24"/>
-          <w:szCs w:val="24"/>
-          <w:shd w:fill="auto" w:val="clear"/>
-          <w:lang w:val="en-US"/>
-        </w:rPr>
-        <w:t>{{cooperative_address}}</w:t>
       </w:r>
       <w:r>
         <w:rPr>
@@ -69,37 +60,27 @@
           <w:sz w:val="24"/>
           <w:szCs w:val="24"/>
           <w:shd w:fill="auto" w:val="clear"/>
+        </w:rPr>
+        <w:t xml:space="preserve">адрес: </w:t>
+      </w:r>
+      <w:r>
+        <w:rPr>
+          <w:rFonts w:eastAsia="Times New Roman" w:cs="Times New Roman" w:ascii="Times New Roman" w:hAnsi="Times New Roman"/>
+          <w:sz w:val="24"/>
+          <w:szCs w:val="24"/>
+          <w:shd w:fill="auto" w:val="clear"/>
           <w:lang w:val="en-US"/>
         </w:rPr>
-        <w:t>{{cooperative_itn}}</w:t>
-      </w:r>
-      <w:r>
-        <w:rPr>
-          <w:rFonts w:eastAsia="Times New Roman" w:cs="Times New Roman" w:ascii="Times New Roman" w:hAnsi="Times New Roman"/>
-          <w:sz w:val="24"/>
-          <w:szCs w:val="24"/>
-          <w:shd w:fill="auto" w:val="clear"/>
-        </w:rPr>
-        <w:t xml:space="preserve">, </w:t>
-      </w:r>
-      <w:r>
-        <w:rPr>
-          <w:rFonts w:eastAsia="Times New Roman" w:cs="Times New Roman" w:ascii="Times New Roman" w:hAnsi="Times New Roman"/>
-          <w:sz w:val="24"/>
-          <w:szCs w:val="24"/>
-          <w:shd w:fill="auto" w:val="clear"/>
-          <w:lang w:val="en-US"/>
-        </w:rPr>
-        <w:t>{{cooperative_telephone_number}}</w:t>
-      </w:r>
-      <w:r>
-        <w:rPr>
-          <w:rFonts w:eastAsia="Times New Roman" w:cs="Times New Roman" w:ascii="Times New Roman" w:hAnsi="Times New Roman"/>
-          <w:sz w:val="24"/>
-          <w:szCs w:val="24"/>
-          <w:shd w:fill="auto" w:val="clear"/>
-        </w:rPr>
-        <w:t xml:space="preserve">, </w:t>
+        <w:t>{{cooperative_address}}</w:t>
+      </w:r>
+      <w:r>
+        <w:rPr>
+          <w:rFonts w:eastAsia="Times New Roman" w:cs="Times New Roman" w:ascii="Times New Roman" w:hAnsi="Times New Roman"/>
+          <w:sz w:val="24"/>
+          <w:szCs w:val="24"/>
+          <w:shd w:fill="auto" w:val="clear"/>
+        </w:rPr>
+        <w:t>,</w:t>
       </w:r>
     </w:p>
     <w:p>
@@ -119,6 +100,98 @@
           <w:sz w:val="24"/>
           <w:szCs w:val="24"/>
           <w:shd w:fill="auto" w:val="clear"/>
+          <w:lang w:val="ru-RU"/>
+        </w:rPr>
+        <w:t xml:space="preserve">ИНН: </w:t>
+      </w:r>
+      <w:r>
+        <w:rPr>
+          <w:rFonts w:eastAsia="Times New Roman" w:cs="Times New Roman" w:ascii="Times New Roman" w:hAnsi="Times New Roman"/>
+          <w:sz w:val="24"/>
+          <w:szCs w:val="24"/>
+          <w:shd w:fill="auto" w:val="clear"/>
+          <w:lang w:val="en-US"/>
+        </w:rPr>
+        <w:t>{{cooperative_itn}}</w:t>
+      </w:r>
+      <w:r>
+        <w:rPr>
+          <w:rFonts w:eastAsia="Times New Roman" w:cs="Times New Roman" w:ascii="Times New Roman" w:hAnsi="Times New Roman"/>
+          <w:sz w:val="24"/>
+          <w:szCs w:val="24"/>
+          <w:shd w:fill="auto" w:val="clear"/>
+        </w:rPr>
+        <w:t xml:space="preserve">, </w:t>
+      </w:r>
+    </w:p>
+    <w:p>
+      <w:pPr>
+        <w:pStyle w:val="LO-normal"/>
+        <w:spacing w:lineRule="auto" w:line="240" w:before="0" w:after="0"/>
+        <w:ind w:left="0" w:hanging="0"/>
+        <w:jc w:val="center"/>
+        <w:rPr>
+          <w:highlight w:val="none"/>
+          <w:shd w:fill="auto" w:val="clear"/>
+        </w:rPr>
+      </w:pPr>
+      <w:r>
+        <w:rPr>
+          <w:rFonts w:eastAsia="Times New Roman" w:cs="Times New Roman" w:ascii="Times New Roman" w:hAnsi="Times New Roman"/>
+          <w:sz w:val="24"/>
+          <w:szCs w:val="24"/>
+          <w:shd w:fill="auto" w:val="clear"/>
+          <w:lang w:val="ru-RU"/>
+        </w:rPr>
+        <w:t xml:space="preserve">тел.: </w:t>
+      </w:r>
+      <w:r>
+        <w:rPr>
+          <w:rFonts w:eastAsia="Times New Roman" w:cs="Times New Roman" w:ascii="Times New Roman" w:hAnsi="Times New Roman"/>
+          <w:sz w:val="24"/>
+          <w:szCs w:val="24"/>
+          <w:shd w:fill="auto" w:val="clear"/>
+          <w:lang w:val="en-US"/>
+        </w:rPr>
+        <w:t>{{cooperative_telephone_number}}</w:t>
+      </w:r>
+      <w:r>
+        <w:rPr>
+          <w:rFonts w:eastAsia="Times New Roman" w:cs="Times New Roman" w:ascii="Times New Roman" w:hAnsi="Times New Roman"/>
+          <w:sz w:val="24"/>
+          <w:szCs w:val="24"/>
+          <w:shd w:fill="auto" w:val="clear"/>
+        </w:rPr>
+        <w:t xml:space="preserve">, </w:t>
+      </w:r>
+    </w:p>
+    <w:p>
+      <w:pPr>
+        <w:pStyle w:val="LO-normal"/>
+        <w:spacing w:lineRule="auto" w:line="240" w:before="0" w:after="0"/>
+        <w:ind w:left="0" w:hanging="0"/>
+        <w:jc w:val="center"/>
+        <w:rPr>
+          <w:highlight w:val="none"/>
+          <w:shd w:fill="auto" w:val="clear"/>
+        </w:rPr>
+      </w:pPr>
+      <w:r>
+        <w:rPr>
+          <w:rFonts w:eastAsia="Times New Roman" w:cs="Times New Roman" w:ascii="Times New Roman" w:hAnsi="Times New Roman"/>
+          <w:sz w:val="24"/>
+          <w:szCs w:val="24"/>
+          <w:shd w:fill="auto" w:val="clear"/>
+          <w:lang w:val="ru-RU"/>
+        </w:rPr>
+        <w:t xml:space="preserve">эл. почта: </w:t>
+      </w:r>
+      <w:r>
+        <w:rPr>
+          <w:rFonts w:eastAsia="Times New Roman" w:cs="Times New Roman" w:ascii="Times New Roman" w:hAnsi="Times New Roman"/>
+          <w:sz w:val="24"/>
+          <w:szCs w:val="24"/>
+          <w:shd w:fill="auto" w:val="clear"/>
           <w:lang w:val="en-US"/>
         </w:rPr>
         <w:t>{{cooperative_email_address}}</w:t>
@@ -429,7 +502,25 @@
           <w:sz w:val="24"/>
           <w:szCs w:val="24"/>
         </w:rPr>
-        <w:t>,</w:t>
+        <w:t xml:space="preserve">, </w:t>
+      </w:r>
+      <w:r>
+        <w:rPr>
+          <w:rFonts w:eastAsia="Times New Roman" w:cs="Times New Roman" w:ascii="Times New Roman" w:hAnsi="Times New Roman"/>
+          <w:b/>
+          <w:bCs/>
+          <w:sz w:val="24"/>
+          <w:szCs w:val="24"/>
+        </w:rPr>
+        <w:t>приняло решение</w:t>
+      </w:r>
+      <w:r>
+        <w:rPr>
+          <w:rFonts w:eastAsia="Times New Roman" w:cs="Times New Roman" w:ascii="Times New Roman" w:hAnsi="Times New Roman"/>
+          <w:sz w:val="24"/>
+          <w:szCs w:val="24"/>
+        </w:rPr>
+        <w:t>:</w:t>
       </w:r>
     </w:p>
     <w:p>
@@ -451,29 +542,6 @@
           <w:szCs w:val="24"/>
         </w:rPr>
         <w:t xml:space="preserve"> </w:t>
-      </w:r>
-    </w:p>
-    <w:p>
-      <w:pPr>
-        <w:pStyle w:val="LO-normal"/>
-        <w:spacing w:lineRule="auto" w:line="240" w:before="0" w:after="0"/>
-        <w:ind w:left="0" w:hanging="0"/>
-        <w:jc w:val="center"/>
-        <w:rPr>
-          <w:rFonts w:ascii="Times New Roman" w:hAnsi="Times New Roman" w:eastAsia="Times New Roman" w:cs="Times New Roman"/>
-          <w:b/>
-          <w:sz w:val="24"/>
-          <w:szCs w:val="24"/>
-        </w:rPr>
-      </w:pPr>
-      <w:r>
-        <w:rPr>
-          <w:rFonts w:eastAsia="Times New Roman" w:cs="Times New Roman" w:ascii="Times New Roman" w:hAnsi="Times New Roman"/>
-          <w:b/>
-          <w:sz w:val="24"/>
-          <w:szCs w:val="24"/>
-        </w:rPr>
-        <w:t>РЕШИЛО:</w:t>
       </w:r>
     </w:p>
     <w:p>

</xml_diff>